<commit_message>
Update .gitignore and enhance references in analytical report
</commit_message>
<xml_diff>
--- a/Analytical_Report/24169956-Artificial Intelligence and Neural Networks – COM7019 - [3919].docx
+++ b/Analytical_Report/24169956-Artificial Intelligence and Neural Networks – COM7019 - [3919].docx
@@ -6849,14 +6849,45 @@
           <w:szCs w:val="24"/>
         </w:rPr>
       </w:pPr>
-      <w:r>
-        <w:rPr>
-          <w:b/>
-          <w:bCs/>
-          <w:sz w:val="24"/>
-          <w:szCs w:val="24"/>
-        </w:rPr>
-        <w:t xml:space="preserve">torch.device(“cuda” if </w:t>
+      <w:proofErr w:type="spellStart"/>
+      <w:r>
+        <w:rPr>
+          <w:b/>
+          <w:bCs/>
+          <w:sz w:val="24"/>
+          <w:szCs w:val="24"/>
+        </w:rPr>
+        <w:t>torch.device</w:t>
+      </w:r>
+      <w:proofErr w:type="spellEnd"/>
+      <w:r>
+        <w:rPr>
+          <w:b/>
+          <w:bCs/>
+          <w:sz w:val="24"/>
+          <w:szCs w:val="24"/>
+        </w:rPr>
+        <w:t>(“</w:t>
+      </w:r>
+      <w:proofErr w:type="spellStart"/>
+      <w:r>
+        <w:rPr>
+          <w:b/>
+          <w:bCs/>
+          <w:sz w:val="24"/>
+          <w:szCs w:val="24"/>
+        </w:rPr>
+        <w:t>cuda</w:t>
+      </w:r>
+      <w:proofErr w:type="spellEnd"/>
+      <w:r>
+        <w:rPr>
+          <w:b/>
+          <w:bCs/>
+          <w:sz w:val="24"/>
+          <w:szCs w:val="24"/>
+        </w:rPr>
+        <w:t xml:space="preserve">” if </w:t>
       </w:r>
       <w:proofErr w:type="spellStart"/>
       <w:r>
@@ -10367,7 +10398,7 @@
           <w:szCs w:val="24"/>
         </w:rPr>
         <w:drawing>
-          <wp:inline distT="0" distB="0" distL="0" distR="0" wp14:anchorId="4509BA8F" wp14:editId="6CAFD7F7">
+          <wp:inline distT="0" distB="0" distL="0" distR="0" wp14:anchorId="4509BA8F" wp14:editId="15122B5D">
             <wp:extent cx="3989568" cy="3586038"/>
             <wp:effectExtent l="0" t="0" r="0" b="0"/>
             <wp:docPr id="223000923" name="Picture 10" descr="A graph of a diagram&#10;&#10;AI-generated content may be incorrect."/>
@@ -10476,7 +10507,7 @@
           <w:noProof/>
         </w:rPr>
         <w:drawing>
-          <wp:inline distT="0" distB="0" distL="0" distR="0" wp14:anchorId="7552F90F" wp14:editId="49877567">
+          <wp:inline distT="0" distB="0" distL="0" distR="0" wp14:anchorId="7552F90F" wp14:editId="33CE86B2">
             <wp:extent cx="4041504" cy="3584448"/>
             <wp:effectExtent l="0" t="0" r="0" b="0"/>
             <wp:docPr id="1921372518" name="Picture 11" descr="A graph of a confused matrix&#10;&#10;AI-generated content may be incorrect."/>
@@ -13503,7 +13534,7 @@
           <w:szCs w:val="24"/>
         </w:rPr>
         <w:drawing>
-          <wp:inline distT="0" distB="0" distL="0" distR="0" wp14:anchorId="6E0F7592" wp14:editId="59090165">
+          <wp:inline distT="0" distB="0" distL="0" distR="0" wp14:anchorId="6E0F7592" wp14:editId="07ED4075">
             <wp:extent cx="4773875" cy="5208104"/>
             <wp:effectExtent l="0" t="0" r="8255" b="0"/>
             <wp:docPr id="2061589685" name="Picture 15" descr="A screenshot of numbers and graphs&#10;&#10;AI-generated content may be incorrect."/>
@@ -14268,7 +14299,7 @@
           <w:szCs w:val="26"/>
         </w:rPr>
         <w:drawing>
-          <wp:inline distT="0" distB="0" distL="0" distR="0" wp14:anchorId="2DA2179B" wp14:editId="601321EA">
+          <wp:inline distT="0" distB="0" distL="0" distR="0" wp14:anchorId="2DA2179B" wp14:editId="1F9DE880">
             <wp:extent cx="4941508" cy="5390984"/>
             <wp:effectExtent l="0" t="0" r="0" b="635"/>
             <wp:docPr id="315409885" name="Picture 16" descr="A screenshot of a graph&#10;&#10;AI-generated content may be incorrect."/>
@@ -15000,7 +15031,7 @@
           <w:szCs w:val="24"/>
         </w:rPr>
         <w:drawing>
-          <wp:inline distT="0" distB="0" distL="0" distR="0" wp14:anchorId="2FA72BD3" wp14:editId="4CA7E543">
+          <wp:inline distT="0" distB="0" distL="0" distR="0" wp14:anchorId="2FA72BD3" wp14:editId="7CFA0BA6">
             <wp:extent cx="4941509" cy="5390984"/>
             <wp:effectExtent l="0" t="0" r="0" b="635"/>
             <wp:docPr id="1201264376" name="Picture 17" descr="A screenshot of a graph&#10;&#10;AI-generated content may be incorrect."/>
@@ -16463,7 +16494,7 @@
           <w:noProof/>
         </w:rPr>
         <w:drawing>
-          <wp:inline distT="0" distB="0" distL="0" distR="0" wp14:anchorId="591EB2D4" wp14:editId="32DFBECF">
+          <wp:inline distT="0" distB="0" distL="0" distR="0" wp14:anchorId="591EB2D4" wp14:editId="2855C1D7">
             <wp:extent cx="4883203" cy="5327374"/>
             <wp:effectExtent l="0" t="0" r="0" b="6985"/>
             <wp:docPr id="1689256753" name="Picture 19" descr="A screenshot of a graph&#10;&#10;AI-generated content may be incorrect."/>
@@ -22579,20 +22610,18 @@
     </w:p>
     <w:sdt>
       <w:sdtPr>
+        <w:rPr>
+          <w:rFonts w:asciiTheme="minorHAnsi" w:eastAsiaTheme="minorHAnsi" w:hAnsiTheme="minorHAnsi" w:cstheme="minorBidi"/>
+          <w:color w:val="auto"/>
+          <w:sz w:val="22"/>
+          <w:szCs w:val="22"/>
+        </w:rPr>
         <w:id w:val="795337263"/>
         <w:docPartObj>
           <w:docPartGallery w:val="Bibliographies"/>
           <w:docPartUnique/>
         </w:docPartObj>
       </w:sdtPr>
-      <w:sdtEndPr>
-        <w:rPr>
-          <w:rFonts w:asciiTheme="minorHAnsi" w:eastAsiaTheme="minorHAnsi" w:hAnsiTheme="minorHAnsi" w:cstheme="minorBidi"/>
-          <w:color w:val="auto"/>
-          <w:sz w:val="22"/>
-          <w:szCs w:val="22"/>
-        </w:rPr>
-      </w:sdtEndPr>
       <w:sdtContent>
         <w:p>
           <w:pPr>
@@ -22681,6 +22710,34 @@
                 <w:rPr>
                   <w:noProof/>
                 </w:rPr>
+                <w:t xml:space="preserve">Devtulla, Y., Raj, R. &amp; Kumar, S., 2024. </w:t>
+              </w:r>
+              <w:r>
+                <w:rPr>
+                  <w:i/>
+                  <w:iCs/>
+                  <w:noProof/>
+                </w:rPr>
+                <w:t xml:space="preserve">A Comprehensive Study for Enhancing MNIST Handwritten Digit Recognition using Convolutional Neural Networks. </w:t>
+              </w:r>
+              <w:r>
+                <w:rPr>
+                  <w:noProof/>
+                </w:rPr>
+                <w:t>s.l., SSRN.</w:t>
+              </w:r>
+            </w:p>
+            <w:p>
+              <w:pPr>
+                <w:pStyle w:val="Bibliography"/>
+                <w:rPr>
+                  <w:noProof/>
+                </w:rPr>
+              </w:pPr>
+              <w:r>
+                <w:rPr>
+                  <w:noProof/>
+                </w:rPr>
                 <w:t xml:space="preserve">Goodfellow, I., Bengio, Y. &amp; Courville, A., 2016. </w:t>
               </w:r>
               <w:r>
@@ -22696,6 +22753,34 @@
                   <w:noProof/>
                 </w:rPr>
                 <w:t>Cambridge, MA: MIT Press.</w:t>
+              </w:r>
+            </w:p>
+            <w:p>
+              <w:pPr>
+                <w:pStyle w:val="Bibliography"/>
+                <w:rPr>
+                  <w:noProof/>
+                </w:rPr>
+              </w:pPr>
+              <w:r>
+                <w:rPr>
+                  <w:noProof/>
+                </w:rPr>
+                <w:t xml:space="preserve">Haijian, S. et al., 2023. MNIST Handwritten Digit Classification Based on Convolutional Neural Network with Hyperparameter Optimization. </w:t>
+              </w:r>
+              <w:r>
+                <w:rPr>
+                  <w:i/>
+                  <w:iCs/>
+                  <w:noProof/>
+                </w:rPr>
+                <w:t xml:space="preserve">Intelligent Automation &amp; Soft Computing, </w:t>
+              </w:r>
+              <w:r>
+                <w:rPr>
+                  <w:noProof/>
+                </w:rPr>
+                <w:t>36(3), p. 3595.</w:t>
               </w:r>
             </w:p>
             <w:p>
@@ -22773,34 +22858,6 @@
         </w:sdt>
       </w:sdtContent>
     </w:sdt>
-    <w:p>
-      <w:pPr>
-        <w:rPr>
-          <w:lang w:val="en-US"/>
-        </w:rPr>
-      </w:pPr>
-    </w:p>
-    <w:p>
-      <w:pPr>
-        <w:rPr>
-          <w:lang w:val="en-US"/>
-        </w:rPr>
-      </w:pPr>
-    </w:p>
-    <w:p>
-      <w:pPr>
-        <w:rPr>
-          <w:lang w:val="en-US"/>
-        </w:rPr>
-      </w:pPr>
-    </w:p>
-    <w:p>
-      <w:pPr>
-        <w:rPr>
-          <w:lang w:val="en-US"/>
-        </w:rPr>
-      </w:pPr>
-    </w:p>
     <w:p>
       <w:pPr>
         <w:rPr>
@@ -50132,11 +50189,87 @@
     </b:Author>
     <b:RefOrder>4</b:RefOrder>
   </b:Source>
+  <b:Source>
+    <b:Tag>Hai23</b:Tag>
+    <b:SourceType>JournalArticle</b:SourceType>
+    <b:Guid>{53467969-939B-4239-A235-803560BE2EEF}</b:Guid>
+    <b:Title>MNIST Handwritten Digit Classification Based on Convolutional Neural Network with Hyperparameter Optimization</b:Title>
+    <b:Year>2023</b:Year>
+    <b:JournalName>Intelligent Automation &amp; Soft Computing</b:JournalName>
+    <b:Pages>3595</b:Pages>
+    <b:Volume>36</b:Volume>
+    <b:Issue>3</b:Issue>
+    <b:Author>
+      <b:Author>
+        <b:NameList>
+          <b:Person>
+            <b:Last>Haijian</b:Last>
+            <b:First>Shao</b:First>
+          </b:Person>
+          <b:Person>
+            <b:Last>Edwin </b:Last>
+            <b:First>Ma</b:First>
+          </b:Person>
+          <b:Person>
+            <b:Last>Ming</b:Last>
+            <b:First>Zhu</b:First>
+          </b:Person>
+          <b:Person>
+            <b:Last>Xing</b:Last>
+            <b:First>Deng</b:First>
+          </b:Person>
+          <b:Person>
+            <b:Last>Shengjie</b:Last>
+            <b:First>Zhai</b:First>
+          </b:Person>
+        </b:NameList>
+      </b:Author>
+    </b:Author>
+    <b:YearAccessed>2026</b:YearAccessed>
+    <b:MonthAccessed>January</b:MonthAccessed>
+    <b:DayAccessed>28</b:DayAccessed>
+    <b:URL>https://www.researchgate.net/publication/369265604_MNIST_Handwritten_Digit_Classification_Based_on_Convolutional_Neural_Network_with_Hyperparameter_Optimization</b:URL>
+    <b:DOI>10.32604/iasc.2023.036323</b:DOI>
+    <b:RefOrder>5</b:RefOrder>
+  </b:Source>
+  <b:Source>
+    <b:Tag>Dev24</b:Tag>
+    <b:SourceType>ConferenceProceedings</b:SourceType>
+    <b:Guid>{ACE2F903-2D63-45FF-B8C6-761DC1C4E08B}</b:Guid>
+    <b:Title>A Comprehensive Study for Enhancing MNIST Handwritten Digit Recognition using Convolutional Neural Networks</b:Title>
+    <b:Year>2024</b:Year>
+    <b:Publisher>SSRN</b:Publisher>
+    <b:Author>
+      <b:Author>
+        <b:NameList>
+          <b:Person>
+            <b:Last>Devtulla</b:Last>
+            <b:First>Yogest</b:First>
+          </b:Person>
+          <b:Person>
+            <b:Last>Raj</b:Last>
+            <b:First>Rishika</b:First>
+          </b:Person>
+          <b:Person>
+            <b:Last>Kumar</b:Last>
+            <b:First>Sunil</b:First>
+          </b:Person>
+        </b:NameList>
+      </b:Author>
+    </b:Author>
+    <b:ConferenceName>Proceedings of the International Conference on Innovative Computing &amp; Communication (ICICC 2024)</b:ConferenceName>
+    <b:YearAccessed>2026</b:YearAccessed>
+    <b:MonthAccessed>Janurary</b:MonthAccessed>
+    <b:DayAccessed>26</b:DayAccessed>
+    <b:URL>https://papers.ssrn.com/sol3/papers.cfm?abstract_id=4931484</b:URL>
+    <b:DOI>10.2139/ssrn.4931484</b:DOI>
+    <b:RefOrder>6</b:RefOrder>
+  </b:Source>
 </b:Sources>
 </file>
 
 <file path=customXml/itemProps1.xml><?xml version="1.0" encoding="utf-8"?>
-<ds:datastoreItem xmlns:ds="http://schemas.openxmlformats.org/officeDocument/2006/customXml" ds:itemID="{0EBDFDB6-D6B3-43D6-ABF1-7C0ECC21C1BE}">
+<ds:datastoreItem xmlns:ds="http://schemas.openxmlformats.org/officeDocument/2006/customXml" ds:itemID="{EF068607-4309-4D88-9989-145461930A84}">
   <ds:schemaRefs>
     <ds:schemaRef ds:uri="http://schemas.openxmlformats.org/officeDocument/2006/bibliography"/>
   </ds:schemaRefs>

</xml_diff>